<commit_message>
Uploaded updated assignment 4 document
</commit_message>
<xml_diff>
--- a/docs/Assignment 4.docx
+++ b/docs/Assignment 4.docx
@@ -118,8 +118,6 @@
         </w:rPr>
         <w:t xml:space="preserve">10 </w:t>
       </w:r>
-      <w:bookmarkStart w:id="0" w:name="_GoBack"/>
-      <w:bookmarkEnd w:id="0"/>
       <w:r>
         <w:rPr>
           <w:b/>
@@ -229,21 +227,7 @@
         <w:rPr>
           <w:lang w:val="en-CA"/>
         </w:rPr>
-        <w:t xml:space="preserve"> demo will receive </w:t>
-      </w:r>
-      <w:proofErr w:type="gramStart"/>
-      <w:r>
-        <w:rPr>
-          <w:lang w:val="en-CA"/>
-        </w:rPr>
-        <w:t>0</w:t>
-      </w:r>
-      <w:proofErr w:type="gramEnd"/>
-      <w:r>
-        <w:rPr>
-          <w:lang w:val="en-CA"/>
-        </w:rPr>
-        <w:t>.</w:t>
+        <w:t xml:space="preserve"> demo will receive 0.</w:t>
       </w:r>
     </w:p>
     <w:p>
@@ -306,27 +290,13 @@
         <w:rPr>
           <w:lang w:val="en-CA"/>
         </w:rPr>
-        <w:t xml:space="preserve">ntities to a </w:t>
-      </w:r>
-      <w:proofErr w:type="spellStart"/>
-      <w:r>
-        <w:rPr>
-          <w:lang w:val="en-CA"/>
-        </w:rPr>
-        <w:t>S</w:t>
-      </w:r>
-      <w:r>
-        <w:rPr>
-          <w:lang w:val="en-CA"/>
-        </w:rPr>
-        <w:t>qlite</w:t>
-      </w:r>
-      <w:proofErr w:type="spellEnd"/>
-      <w:r>
-        <w:rPr>
-          <w:lang w:val="en-CA"/>
-        </w:rPr>
-        <w:t xml:space="preserve"> database.</w:t>
+        <w:t>ntities to a S</w:t>
+      </w:r>
+      <w:r>
+        <w:rPr>
+          <w:lang w:val="en-CA"/>
+        </w:rPr>
+        <w:t>qlite database.</w:t>
       </w:r>
     </w:p>
     <w:p>
@@ -392,21 +362,7 @@
         <w:rPr>
           <w:lang w:val="en-CA"/>
         </w:rPr>
-        <w:t xml:space="preserve">in </w:t>
-      </w:r>
-      <w:proofErr w:type="spellStart"/>
-      <w:r>
-        <w:rPr>
-          <w:lang w:val="en-CA"/>
-        </w:rPr>
-        <w:t>Tkinter</w:t>
-      </w:r>
-      <w:proofErr w:type="spellEnd"/>
-      <w:r>
-        <w:rPr>
-          <w:lang w:val="en-CA"/>
-        </w:rPr>
-        <w:t xml:space="preserve"> </w:t>
+        <w:t xml:space="preserve">in Tkinter </w:t>
       </w:r>
       <w:r>
         <w:rPr>
@@ -498,21 +454,7 @@
         <w:rPr>
           <w:lang w:val="en-CA"/>
         </w:rPr>
-        <w:t xml:space="preserve"> you implemented persistence using JSON files. For this final </w:t>
-      </w:r>
-      <w:proofErr w:type="gramStart"/>
-      <w:r>
-        <w:rPr>
-          <w:lang w:val="en-CA"/>
-        </w:rPr>
-        <w:t>part</w:t>
-      </w:r>
-      <w:proofErr w:type="gramEnd"/>
-      <w:r>
-        <w:rPr>
-          <w:lang w:val="en-CA"/>
-        </w:rPr>
-        <w:t xml:space="preserve"> you will change the persistence engine from JSON files to a SQLite database. You can use </w:t>
+        <w:t xml:space="preserve"> you implemented persistence using JSON files. For this final part you will change the persistence engine from JSON files to a SQLite database. You can use </w:t>
       </w:r>
       <w:r>
         <w:rPr>
@@ -624,21 +566,7 @@
         <w:rPr>
           <w:lang w:val="en-CA"/>
         </w:rPr>
-        <w:t xml:space="preserve">You might need to pass around the </w:t>
-      </w:r>
-      <w:proofErr w:type="spellStart"/>
-      <w:r>
-        <w:rPr>
-          <w:lang w:val="en-CA"/>
-        </w:rPr>
-        <w:t>db</w:t>
-      </w:r>
-      <w:proofErr w:type="spellEnd"/>
-      <w:r>
-        <w:rPr>
-          <w:lang w:val="en-CA"/>
-        </w:rPr>
-        <w:t xml:space="preserve"> object from peewee. Put it in a separate module to avoid circular dependencies.</w:t>
+        <w:t>You might need to pass around the db object from peewee. Put it in a separate module to avoid circular dependencies.</w:t>
       </w:r>
     </w:p>
     <w:p>
@@ -656,69 +584,13 @@
         <w:rPr>
           <w:lang w:val="en-CA"/>
         </w:rPr>
-        <w:t>The _</w:t>
-      </w:r>
-      <w:proofErr w:type="spellStart"/>
-      <w:r>
-        <w:rPr>
-          <w:lang w:val="en-CA"/>
-        </w:rPr>
-        <w:t>read_entities_from_file</w:t>
-      </w:r>
-      <w:proofErr w:type="spellEnd"/>
-      <w:r>
-        <w:rPr>
-          <w:lang w:val="en-CA"/>
-        </w:rPr>
-        <w:t xml:space="preserve"> and _</w:t>
-      </w:r>
-      <w:proofErr w:type="spellStart"/>
-      <w:r>
-        <w:rPr>
-          <w:lang w:val="en-CA"/>
-        </w:rPr>
-        <w:t>write_entities_to_file</w:t>
-      </w:r>
-      <w:proofErr w:type="spellEnd"/>
-      <w:r>
-        <w:rPr>
-          <w:lang w:val="en-CA"/>
-        </w:rPr>
-        <w:t xml:space="preserve"> methods </w:t>
-      </w:r>
-      <w:proofErr w:type="gramStart"/>
-      <w:r>
-        <w:rPr>
-          <w:lang w:val="en-CA"/>
-        </w:rPr>
-        <w:t>are no longer needed</w:t>
-      </w:r>
-      <w:proofErr w:type="gramEnd"/>
-      <w:r>
-        <w:rPr>
-          <w:lang w:val="en-CA"/>
-        </w:rPr>
-        <w:t>.</w:t>
-      </w:r>
-      <w:r>
-        <w:rPr>
-          <w:lang w:val="en-CA"/>
-        </w:rPr>
-        <w:t xml:space="preserve"> Reading and saving </w:t>
-      </w:r>
-      <w:proofErr w:type="gramStart"/>
-      <w:r>
-        <w:rPr>
-          <w:lang w:val="en-CA"/>
-        </w:rPr>
-        <w:t>can now be done</w:t>
-      </w:r>
-      <w:proofErr w:type="gramEnd"/>
-      <w:r>
-        <w:rPr>
-          <w:lang w:val="en-CA"/>
-        </w:rPr>
-        <w:t xml:space="preserve"> from / to the database.</w:t>
+        <w:t>The _read_entities_from_file and _write_entities_to_file methods are no longer needed.</w:t>
+      </w:r>
+      <w:r>
+        <w:rPr>
+          <w:lang w:val="en-CA"/>
+        </w:rPr>
+        <w:t xml:space="preserve"> Reading and saving can now be done from / to the database.</w:t>
       </w:r>
     </w:p>
     <w:p>
@@ -741,213 +613,6 @@
     </w:p>
     <w:p>
       <w:pPr>
-        <w:rPr>
-          <w:b/>
-          <w:lang w:val="en-CA"/>
-        </w:rPr>
-      </w:pPr>
-    </w:p>
-    <w:p>
-      <w:pPr>
-        <w:rPr>
-          <w:b/>
-          <w:lang w:val="en-CA"/>
-        </w:rPr>
-      </w:pPr>
-    </w:p>
-    <w:p>
-      <w:pPr>
-        <w:rPr>
-          <w:b/>
-          <w:lang w:val="en-CA"/>
-        </w:rPr>
-      </w:pPr>
-    </w:p>
-    <w:p>
-      <w:pPr>
-        <w:rPr>
-          <w:b/>
-          <w:lang w:val="en-CA"/>
-        </w:rPr>
-      </w:pPr>
-    </w:p>
-    <w:p>
-      <w:pPr>
-        <w:rPr>
-          <w:lang w:val="en-CA"/>
-        </w:rPr>
-      </w:pPr>
-      <w:r>
-        <w:rPr>
-          <w:b/>
-          <w:lang w:val="en-CA"/>
-        </w:rPr>
-        <w:br w:type="page"/>
-      </w:r>
-    </w:p>
-    <w:p>
-      <w:pPr>
-        <w:rPr>
-          <w:b/>
-          <w:lang w:val="en-CA"/>
-        </w:rPr>
-      </w:pPr>
-      <w:r>
-        <w:rPr>
-          <w:b/>
-          <w:lang w:val="en-CA"/>
-        </w:rPr>
-        <w:lastRenderedPageBreak/>
-        <w:t xml:space="preserve">Database </w:t>
-      </w:r>
-      <w:r>
-        <w:rPr>
-          <w:b/>
-          <w:lang w:val="en-CA"/>
-        </w:rPr>
-        <w:t>p</w:t>
-      </w:r>
-      <w:r>
-        <w:rPr>
-          <w:b/>
-          <w:lang w:val="en-CA"/>
-        </w:rPr>
-        <w:t>ersistence</w:t>
-      </w:r>
-      <w:r>
-        <w:rPr>
-          <w:b/>
-          <w:lang w:val="en-CA"/>
-        </w:rPr>
-        <w:t xml:space="preserve"> (15</w:t>
-      </w:r>
-      <w:r>
-        <w:rPr>
-          <w:b/>
-          <w:lang w:val="en-CA"/>
-        </w:rPr>
-        <w:t xml:space="preserve"> marks)</w:t>
-      </w:r>
-    </w:p>
-    <w:p>
-      <w:pPr>
-        <w:rPr>
-          <w:b/>
-          <w:lang w:val="en-CA"/>
-        </w:rPr>
-      </w:pPr>
-    </w:p>
-    <w:p>
-      <w:pPr>
-        <w:rPr>
-          <w:lang w:val="en-CA"/>
-        </w:rPr>
-      </w:pPr>
-      <w:r>
-        <w:rPr>
-          <w:lang w:val="en-CA"/>
-        </w:rPr>
-        <w:t xml:space="preserve">For this </w:t>
-      </w:r>
-      <w:proofErr w:type="gramStart"/>
-      <w:r>
-        <w:rPr>
-          <w:lang w:val="en-CA"/>
-        </w:rPr>
-        <w:t>assign</w:t>
-      </w:r>
-      <w:r>
-        <w:rPr>
-          <w:lang w:val="en-CA"/>
-        </w:rPr>
-        <w:t>ment</w:t>
-      </w:r>
-      <w:proofErr w:type="gramEnd"/>
-      <w:r>
-        <w:rPr>
-          <w:lang w:val="en-CA"/>
-        </w:rPr>
-        <w:t xml:space="preserve"> you will store</w:t>
-      </w:r>
-      <w:r>
-        <w:rPr>
-          <w:lang w:val="en-CA"/>
-        </w:rPr>
-        <w:t xml:space="preserve"> your entity records in a single table in a </w:t>
-      </w:r>
-      <w:proofErr w:type="spellStart"/>
-      <w:r>
-        <w:rPr>
-          <w:lang w:val="en-CA"/>
-        </w:rPr>
-        <w:t>Sqlite</w:t>
-      </w:r>
-      <w:proofErr w:type="spellEnd"/>
-      <w:r>
-        <w:rPr>
-          <w:lang w:val="en-CA"/>
-        </w:rPr>
-        <w:t xml:space="preserve"> database.</w:t>
-      </w:r>
-      <w:r>
-        <w:rPr>
-          <w:lang w:val="en-CA"/>
-        </w:rPr>
-        <w:t xml:space="preserve"> Design your database</w:t>
-      </w:r>
-      <w:r>
-        <w:rPr>
-          <w:lang w:val="en-CA"/>
-        </w:rPr>
-        <w:t xml:space="preserve"> table</w:t>
-      </w:r>
-      <w:r>
-        <w:rPr>
-          <w:lang w:val="en-CA"/>
-        </w:rPr>
-        <w:t xml:space="preserve"> </w:t>
-      </w:r>
-      <w:r>
-        <w:rPr>
-          <w:lang w:val="en-CA"/>
-        </w:rPr>
-        <w:t>so</w:t>
-      </w:r>
-      <w:r>
-        <w:rPr>
-          <w:lang w:val="en-CA"/>
-        </w:rPr>
-        <w:t xml:space="preserve"> that it can store the</w:t>
-      </w:r>
-      <w:r>
-        <w:rPr>
-          <w:lang w:val="en-CA"/>
-        </w:rPr>
-        <w:t xml:space="preserve"> attributes for both entities.</w:t>
-      </w:r>
-    </w:p>
-    <w:p>
-      <w:pPr>
-        <w:rPr>
-          <w:lang w:val="en-CA"/>
-        </w:rPr>
-      </w:pPr>
-    </w:p>
-    <w:p>
-      <w:pPr>
-        <w:rPr>
-          <w:lang w:val="en-CA"/>
-        </w:rPr>
-      </w:pPr>
-      <w:r>
-        <w:rPr>
-          <w:lang w:val="en-CA"/>
-        </w:rPr>
-        <w:t>A few hints on database design:</w:t>
-      </w:r>
-    </w:p>
-    <w:p>
-      <w:pPr>
         <w:pStyle w:val="ListParagraph"/>
         <w:numPr>
           <w:ilvl w:val="0"/>
@@ -961,55 +626,118 @@
         <w:rPr>
           <w:lang w:val="en-CA"/>
         </w:rPr>
-        <w:t xml:space="preserve">Think about the </w:t>
-      </w:r>
-      <w:r>
-        <w:rPr>
-          <w:lang w:val="en-CA"/>
-        </w:rPr>
-        <w:t>size</w:t>
-      </w:r>
-      <w:r>
-        <w:rPr>
-          <w:lang w:val="en-CA"/>
-        </w:rPr>
-        <w:t xml:space="preserve"> of your data (ex varchar columns)</w:t>
-      </w:r>
-      <w:r>
-        <w:rPr>
-          <w:lang w:val="en-CA"/>
-        </w:rPr>
-        <w:t>. Make sure they are big enough to hold your data</w:t>
-      </w:r>
-      <w:r>
-        <w:rPr>
-          <w:lang w:val="en-CA"/>
-        </w:rPr>
-        <w:t>. Make</w:t>
-      </w:r>
-      <w:r>
-        <w:rPr>
-          <w:lang w:val="en-CA"/>
-        </w:rPr>
-        <w:t xml:space="preserve"> sure the parameter validation in your entity class constructors</w:t>
-      </w:r>
-      <w:r>
-        <w:rPr>
-          <w:lang w:val="en-CA"/>
-        </w:rPr>
-        <w:t xml:space="preserve"> reject values that are too big </w:t>
-      </w:r>
-      <w:r>
-        <w:rPr>
-          <w:lang w:val="en-CA"/>
-        </w:rPr>
-        <w:t>and cannot</w:t>
-      </w:r>
-      <w:r>
-        <w:rPr>
-          <w:lang w:val="en-CA"/>
-        </w:rPr>
-        <w:t xml:space="preserve"> be stored properly in the database.</w:t>
+        <w:t>Using __init__ functions with peewee can be challenging, so you can remove them and delegate parameter validation to the database engine</w:t>
+      </w:r>
+    </w:p>
+    <w:p>
+      <w:pPr>
+        <w:rPr>
+          <w:b/>
+          <w:lang w:val="en-CA"/>
+        </w:rPr>
+      </w:pPr>
+    </w:p>
+    <w:p>
+      <w:pPr>
+        <w:rPr>
+          <w:b/>
+          <w:lang w:val="en-CA"/>
+        </w:rPr>
+      </w:pPr>
+    </w:p>
+    <w:p>
+      <w:pPr>
+        <w:rPr>
+          <w:b/>
+          <w:lang w:val="en-CA"/>
+        </w:rPr>
+      </w:pPr>
+    </w:p>
+    <w:p>
+      <w:pPr>
+        <w:rPr>
+          <w:b/>
+          <w:lang w:val="en-CA"/>
+        </w:rPr>
+      </w:pPr>
+    </w:p>
+    <w:p>
+      <w:pPr>
+        <w:rPr>
+          <w:lang w:val="en-CA"/>
+        </w:rPr>
+      </w:pPr>
+      <w:r>
+        <w:rPr>
+          <w:b/>
+          <w:lang w:val="en-CA"/>
+        </w:rPr>
+        <w:br w:type="page"/>
+      </w:r>
+    </w:p>
+    <w:p>
+      <w:pPr>
+        <w:rPr>
+          <w:b/>
+          <w:lang w:val="en-CA"/>
+        </w:rPr>
+      </w:pPr>
+      <w:r>
+        <w:rPr>
+          <w:b/>
+          <w:lang w:val="en-CA"/>
+        </w:rPr>
+        <w:lastRenderedPageBreak/>
+        <w:t xml:space="preserve">Database </w:t>
+      </w:r>
+      <w:r>
+        <w:rPr>
+          <w:b/>
+          <w:lang w:val="en-CA"/>
+        </w:rPr>
+        <w:t>p</w:t>
+      </w:r>
+      <w:r>
+        <w:rPr>
+          <w:b/>
+          <w:lang w:val="en-CA"/>
+        </w:rPr>
+        <w:t>ersistence</w:t>
+      </w:r>
+      <w:r>
+        <w:rPr>
+          <w:b/>
+          <w:lang w:val="en-CA"/>
+        </w:rPr>
+        <w:t xml:space="preserve"> (15</w:t>
+      </w:r>
+      <w:r>
+        <w:rPr>
+          <w:b/>
+          <w:lang w:val="en-CA"/>
+        </w:rPr>
+        <w:t xml:space="preserve"> marks)</w:t>
+      </w:r>
+    </w:p>
+    <w:p>
+      <w:pPr>
+        <w:rPr>
+          <w:b/>
+          <w:lang w:val="en-CA"/>
+        </w:rPr>
+      </w:pPr>
+    </w:p>
+    <w:p>
+      <w:pPr>
+        <w:rPr>
+          <w:lang w:val="en-CA"/>
+        </w:rPr>
+      </w:pPr>
+      <w:r>
+        <w:rPr>
+          <w:lang w:val="en-CA"/>
+        </w:rPr>
+        <w:t>A few hints on database design:</w:t>
       </w:r>
     </w:p>
     <w:p>
@@ -1027,139 +755,31 @@
         <w:rPr>
           <w:lang w:val="en-CA"/>
         </w:rPr>
-        <w:t xml:space="preserve">Mandatory columns (i.e., not </w:t>
-      </w:r>
-      <w:proofErr w:type="spellStart"/>
-      <w:r>
-        <w:rPr>
-          <w:lang w:val="en-CA"/>
-        </w:rPr>
-        <w:t>nullable</w:t>
-      </w:r>
-      <w:proofErr w:type="spellEnd"/>
-      <w:r>
-        <w:rPr>
-          <w:lang w:val="en-CA"/>
-        </w:rPr>
-        <w:t xml:space="preserve">). Note that the attributes specific to your child entity classes must be </w:t>
-      </w:r>
-      <w:proofErr w:type="spellStart"/>
-      <w:r>
-        <w:rPr>
-          <w:lang w:val="en-CA"/>
-        </w:rPr>
-        <w:t>nullab</w:t>
-      </w:r>
-      <w:r>
-        <w:rPr>
-          <w:lang w:val="en-CA"/>
-        </w:rPr>
-        <w:t>le</w:t>
-      </w:r>
-      <w:proofErr w:type="spellEnd"/>
-      <w:r>
-        <w:rPr>
-          <w:lang w:val="en-CA"/>
-        </w:rPr>
-        <w:t xml:space="preserve"> because they </w:t>
-      </w:r>
-      <w:proofErr w:type="gramStart"/>
-      <w:r>
-        <w:rPr>
-          <w:lang w:val="en-CA"/>
-        </w:rPr>
-        <w:t>will not be popu</w:t>
-      </w:r>
-      <w:r>
-        <w:rPr>
-          <w:lang w:val="en-CA"/>
-        </w:rPr>
-        <w:t>lated</w:t>
-      </w:r>
-      <w:proofErr w:type="gramEnd"/>
-      <w:r>
-        <w:rPr>
-          <w:lang w:val="en-CA"/>
-        </w:rPr>
-        <w:t xml:space="preserve"> for the other entity type. If they </w:t>
-      </w:r>
-      <w:r>
-        <w:rPr>
-          <w:lang w:val="en-CA"/>
-        </w:rPr>
-        <w:t xml:space="preserve">are </w:t>
-      </w:r>
-      <w:r>
-        <w:rPr>
-          <w:lang w:val="en-CA"/>
-        </w:rPr>
-        <w:t xml:space="preserve">mandatory, that </w:t>
-      </w:r>
-      <w:proofErr w:type="gramStart"/>
-      <w:r>
-        <w:rPr>
-          <w:lang w:val="en-CA"/>
-        </w:rPr>
-        <w:t>must</w:t>
-      </w:r>
-      <w:r>
-        <w:rPr>
-          <w:lang w:val="en-CA"/>
-        </w:rPr>
-        <w:t xml:space="preserve"> be enforced</w:t>
-      </w:r>
-      <w:proofErr w:type="gramEnd"/>
-      <w:r>
-        <w:rPr>
-          <w:lang w:val="en-CA"/>
-        </w:rPr>
-        <w:t xml:space="preserve"> through parameter validation – </w:t>
-      </w:r>
-      <w:r>
-        <w:rPr>
-          <w:lang w:val="en-CA"/>
-        </w:rPr>
-        <w:t xml:space="preserve">both in the constructor in the </w:t>
-      </w:r>
-      <w:proofErr w:type="spellStart"/>
-      <w:r>
-        <w:rPr>
-          <w:lang w:val="en-CA"/>
-        </w:rPr>
-        <w:t>db</w:t>
-      </w:r>
-      <w:proofErr w:type="spellEnd"/>
-      <w:r>
-        <w:rPr>
-          <w:lang w:val="en-CA"/>
-        </w:rPr>
-        <w:t xml:space="preserve"> model</w:t>
-      </w:r>
-      <w:r>
-        <w:rPr>
-          <w:lang w:val="en-CA"/>
-        </w:rPr>
-        <w:t xml:space="preserve"> and the GUI.</w:t>
-      </w:r>
-    </w:p>
-    <w:p>
-      <w:pPr>
-        <w:rPr>
-          <w:lang w:val="en-CA"/>
-        </w:rPr>
-      </w:pPr>
-    </w:p>
-    <w:p>
-      <w:pPr>
-        <w:rPr>
-          <w:lang w:val="en-CA"/>
-        </w:rPr>
-      </w:pPr>
-      <w:r>
-        <w:rPr>
-          <w:lang w:val="en-CA"/>
-        </w:rPr>
-        <w:t>You need to create the following files:</w:t>
+        <w:t xml:space="preserve">Think about the </w:t>
+      </w:r>
+      <w:r>
+        <w:rPr>
+          <w:lang w:val="en-CA"/>
+        </w:rPr>
+        <w:t>size</w:t>
+      </w:r>
+      <w:r>
+        <w:rPr>
+          <w:lang w:val="en-CA"/>
+        </w:rPr>
+        <w:t xml:space="preserve"> of your data (ex varchar columns)</w:t>
+      </w:r>
+      <w:r>
+        <w:rPr>
+          <w:lang w:val="en-CA"/>
+        </w:rPr>
+        <w:t>. Make sure they are big enough to hold your data</w:t>
+      </w:r>
+      <w:r>
+        <w:rPr>
+          <w:lang w:val="en-CA"/>
+        </w:rPr>
+        <w:t>.</w:t>
       </w:r>
     </w:p>
     <w:p>
@@ -1177,31 +797,7 @@
         <w:rPr>
           <w:lang w:val="en-CA"/>
         </w:rPr>
-        <w:t xml:space="preserve">create_tables.py – </w:t>
-      </w:r>
-      <w:r>
-        <w:rPr>
-          <w:lang w:val="en-CA"/>
-        </w:rPr>
-        <w:t>This script will create</w:t>
-      </w:r>
-      <w:r>
-        <w:rPr>
-          <w:lang w:val="en-CA"/>
-        </w:rPr>
-        <w:t xml:space="preserve"> </w:t>
-      </w:r>
-      <w:r>
-        <w:rPr>
-          <w:lang w:val="en-CA"/>
-        </w:rPr>
-        <w:t xml:space="preserve">your table and </w:t>
-      </w:r>
-      <w:r>
-        <w:rPr>
-          <w:lang w:val="en-CA"/>
-        </w:rPr>
-        <w:t>all the required columns to support both your specific entity types, including a column to hold the type.</w:t>
+        <w:t>Think about the specific attributes (nullable, unique, default, etc)</w:t>
       </w:r>
     </w:p>
     <w:p>
@@ -1219,66 +815,25 @@
         <w:rPr>
           <w:lang w:val="en-CA"/>
         </w:rPr>
-        <w:t>drop_tables.py – Drops your table.</w:t>
-      </w:r>
-    </w:p>
-    <w:p>
-      <w:pPr>
-        <w:rPr>
-          <w:lang w:val="en-CA"/>
-        </w:rPr>
-      </w:pPr>
-    </w:p>
-    <w:p>
-      <w:pPr>
-        <w:rPr>
-          <w:lang w:val="en-CA"/>
-        </w:rPr>
-      </w:pPr>
-      <w:r>
-        <w:rPr>
-          <w:lang w:val="en-CA"/>
-        </w:rPr>
-        <w:t xml:space="preserve">You will be using </w:t>
-      </w:r>
-      <w:r>
-        <w:rPr>
-          <w:b/>
-          <w:lang w:val="en-CA"/>
-        </w:rPr>
-        <w:t>peewee</w:t>
-      </w:r>
-      <w:r>
-        <w:rPr>
-          <w:lang w:val="en-CA"/>
-        </w:rPr>
-        <w:t xml:space="preserve"> as the ORM to interact with your database table.</w:t>
-      </w:r>
-      <w:r>
-        <w:rPr>
-          <w:lang w:val="en-CA"/>
-        </w:rPr>
-        <w:t xml:space="preserve"> Please refer to previous labs in order to setup your objects.</w:t>
-      </w:r>
-    </w:p>
-    <w:p>
-      <w:pPr>
-        <w:rPr>
-          <w:lang w:val="en-CA"/>
-        </w:rPr>
-      </w:pPr>
-    </w:p>
-    <w:p>
-      <w:pPr>
-        <w:rPr>
-          <w:lang w:val="en-CA"/>
-        </w:rPr>
-      </w:pPr>
-      <w:r>
-        <w:rPr>
-          <w:lang w:val="en-CA"/>
-        </w:rPr>
-        <w:t>You need to update the following files:</w:t>
+        <w:t>Correct values must be enforced</w:t>
+      </w:r>
+      <w:r>
+        <w:rPr>
+          <w:lang w:val="en-CA"/>
+        </w:rPr>
+        <w:t xml:space="preserve"> through parameter validation </w:t>
+      </w:r>
+      <w:r>
+        <w:rPr>
+          <w:lang w:val="en-CA"/>
+        </w:rPr>
+        <w:t xml:space="preserve">in </w:t>
+      </w:r>
+      <w:r>
+        <w:rPr>
+          <w:lang w:val="en-CA"/>
+        </w:rPr>
+        <w:t>the GUI.</w:t>
       </w:r>
     </w:p>
     <w:p>
@@ -1296,90 +851,29 @@
         <w:rPr>
           <w:lang w:val="en-CA"/>
         </w:rPr>
-        <w:t>Your specific entity classes</w:t>
-      </w:r>
-      <w:r>
-        <w:rPr>
-          <w:lang w:val="en-CA"/>
-        </w:rPr>
-        <w:t xml:space="preserve">. These </w:t>
-      </w:r>
-      <w:proofErr w:type="gramStart"/>
-      <w:r>
-        <w:rPr>
-          <w:lang w:val="en-CA"/>
-        </w:rPr>
-        <w:t>must be re-written</w:t>
-      </w:r>
-      <w:proofErr w:type="gramEnd"/>
-      <w:r>
-        <w:rPr>
-          <w:lang w:val="en-CA"/>
-        </w:rPr>
-        <w:t xml:space="preserve"> as </w:t>
-      </w:r>
-      <w:r>
-        <w:rPr>
-          <w:lang w:val="en-CA"/>
-        </w:rPr>
-        <w:t xml:space="preserve">peewee </w:t>
-      </w:r>
-      <w:proofErr w:type="spellStart"/>
-      <w:r>
-        <w:rPr>
-          <w:lang w:val="en-CA"/>
-        </w:rPr>
-        <w:t>db</w:t>
-      </w:r>
-      <w:proofErr w:type="spellEnd"/>
-      <w:r>
-        <w:rPr>
-          <w:lang w:val="en-CA"/>
-        </w:rPr>
-        <w:t xml:space="preserve"> models</w:t>
-      </w:r>
-      <w:r>
-        <w:rPr>
-          <w:lang w:val="en-CA"/>
-        </w:rPr>
-        <w:t xml:space="preserve">. They should have all the </w:t>
-      </w:r>
-      <w:r>
-        <w:rPr>
-          <w:lang w:val="en-CA"/>
-        </w:rPr>
-        <w:t xml:space="preserve">same </w:t>
-      </w:r>
-      <w:r>
-        <w:rPr>
-          <w:lang w:val="en-CA"/>
-        </w:rPr>
-        <w:t xml:space="preserve">helper methods as </w:t>
-      </w:r>
-      <w:r>
-        <w:rPr>
-          <w:lang w:val="en-CA"/>
-        </w:rPr>
-        <w:t>before</w:t>
-      </w:r>
-      <w:r>
-        <w:rPr>
-          <w:lang w:val="en-CA"/>
-        </w:rPr>
-        <w:t xml:space="preserve"> </w:t>
-      </w:r>
-      <w:r>
-        <w:rPr>
-          <w:u w:val="single"/>
-          <w:lang w:val="en-CA"/>
-        </w:rPr>
-        <w:t>including</w:t>
-      </w:r>
-      <w:r>
-        <w:rPr>
-          <w:lang w:val="en-CA"/>
-        </w:rPr>
-        <w:t xml:space="preserve"> a constructor with parameter validation.</w:t>
+        <w:t>Your entities can be stored in separate tables</w:t>
+      </w:r>
+      <w:bookmarkStart w:id="0" w:name="_GoBack"/>
+      <w:bookmarkEnd w:id="0"/>
+    </w:p>
+    <w:p>
+      <w:pPr>
+        <w:rPr>
+          <w:lang w:val="en-CA"/>
+        </w:rPr>
+      </w:pPr>
+    </w:p>
+    <w:p>
+      <w:pPr>
+        <w:rPr>
+          <w:lang w:val="en-CA"/>
+        </w:rPr>
+      </w:pPr>
+      <w:r>
+        <w:rPr>
+          <w:lang w:val="en-CA"/>
+        </w:rPr>
+        <w:t>You need to create the following files:</w:t>
       </w:r>
     </w:p>
     <w:p>
@@ -1397,6 +891,191 @@
         <w:rPr>
           <w:lang w:val="en-CA"/>
         </w:rPr>
+        <w:t xml:space="preserve">create_tables.py – </w:t>
+      </w:r>
+      <w:r>
+        <w:rPr>
+          <w:lang w:val="en-CA"/>
+        </w:rPr>
+        <w:t>This script will create</w:t>
+      </w:r>
+      <w:r>
+        <w:rPr>
+          <w:lang w:val="en-CA"/>
+        </w:rPr>
+        <w:t xml:space="preserve"> </w:t>
+      </w:r>
+      <w:r>
+        <w:rPr>
+          <w:lang w:val="en-CA"/>
+        </w:rPr>
+        <w:t xml:space="preserve">your table and </w:t>
+      </w:r>
+      <w:r>
+        <w:rPr>
+          <w:lang w:val="en-CA"/>
+        </w:rPr>
+        <w:t>all the required columns to support both your specific entity types, including a column to hold the type.</w:t>
+      </w:r>
+    </w:p>
+    <w:p>
+      <w:pPr>
+        <w:pStyle w:val="ListParagraph"/>
+        <w:numPr>
+          <w:ilvl w:val="0"/>
+          <w:numId w:val="6"/>
+        </w:numPr>
+        <w:rPr>
+          <w:lang w:val="en-CA"/>
+        </w:rPr>
+      </w:pPr>
+      <w:r>
+        <w:rPr>
+          <w:lang w:val="en-CA"/>
+        </w:rPr>
+        <w:t>drop_tables.py – Drops your table.</w:t>
+      </w:r>
+    </w:p>
+    <w:p>
+      <w:pPr>
+        <w:rPr>
+          <w:lang w:val="en-CA"/>
+        </w:rPr>
+      </w:pPr>
+    </w:p>
+    <w:p>
+      <w:pPr>
+        <w:rPr>
+          <w:lang w:val="en-CA"/>
+        </w:rPr>
+      </w:pPr>
+      <w:r>
+        <w:rPr>
+          <w:lang w:val="en-CA"/>
+        </w:rPr>
+        <w:t xml:space="preserve">You will be using </w:t>
+      </w:r>
+      <w:r>
+        <w:rPr>
+          <w:b/>
+          <w:lang w:val="en-CA"/>
+        </w:rPr>
+        <w:t>peewee</w:t>
+      </w:r>
+      <w:r>
+        <w:rPr>
+          <w:lang w:val="en-CA"/>
+        </w:rPr>
+        <w:t xml:space="preserve"> as the ORM to interact with your database table.</w:t>
+      </w:r>
+      <w:r>
+        <w:rPr>
+          <w:lang w:val="en-CA"/>
+        </w:rPr>
+        <w:t xml:space="preserve"> Please refer to previous labs in order to setup your objects.</w:t>
+      </w:r>
+    </w:p>
+    <w:p>
+      <w:pPr>
+        <w:rPr>
+          <w:lang w:val="en-CA"/>
+        </w:rPr>
+      </w:pPr>
+    </w:p>
+    <w:p>
+      <w:pPr>
+        <w:rPr>
+          <w:lang w:val="en-CA"/>
+        </w:rPr>
+      </w:pPr>
+      <w:r>
+        <w:rPr>
+          <w:lang w:val="en-CA"/>
+        </w:rPr>
+        <w:t>You need to update the following files:</w:t>
+      </w:r>
+    </w:p>
+    <w:p>
+      <w:pPr>
+        <w:pStyle w:val="ListParagraph"/>
+        <w:numPr>
+          <w:ilvl w:val="0"/>
+          <w:numId w:val="6"/>
+        </w:numPr>
+        <w:rPr>
+          <w:lang w:val="en-CA"/>
+        </w:rPr>
+      </w:pPr>
+      <w:r>
+        <w:rPr>
+          <w:lang w:val="en-CA"/>
+        </w:rPr>
+        <w:t>Your specific entity classes</w:t>
+      </w:r>
+      <w:r>
+        <w:rPr>
+          <w:lang w:val="en-CA"/>
+        </w:rPr>
+        <w:t xml:space="preserve">. These must be re-written as </w:t>
+      </w:r>
+      <w:r>
+        <w:rPr>
+          <w:lang w:val="en-CA"/>
+        </w:rPr>
+        <w:t>peewee db models</w:t>
+      </w:r>
+      <w:r>
+        <w:rPr>
+          <w:lang w:val="en-CA"/>
+        </w:rPr>
+        <w:t xml:space="preserve">. They should have all the </w:t>
+      </w:r>
+      <w:r>
+        <w:rPr>
+          <w:lang w:val="en-CA"/>
+        </w:rPr>
+        <w:t xml:space="preserve">same </w:t>
+      </w:r>
+      <w:r>
+        <w:rPr>
+          <w:lang w:val="en-CA"/>
+        </w:rPr>
+        <w:t xml:space="preserve">helper methods as </w:t>
+      </w:r>
+      <w:r>
+        <w:rPr>
+          <w:lang w:val="en-CA"/>
+        </w:rPr>
+        <w:t>before</w:t>
+      </w:r>
+      <w:r>
+        <w:rPr>
+          <w:lang w:val="en-CA"/>
+        </w:rPr>
+        <w:t>.</w:t>
+      </w:r>
+      <w:r>
+        <w:rPr>
+          <w:lang w:val="en-CA"/>
+        </w:rPr>
+        <w:t xml:space="preserve"> Remove the __init__ methods to avoid issues with peewee built-in methods. </w:t>
+      </w:r>
+    </w:p>
+    <w:p>
+      <w:pPr>
+        <w:pStyle w:val="ListParagraph"/>
+        <w:numPr>
+          <w:ilvl w:val="0"/>
+          <w:numId w:val="6"/>
+        </w:numPr>
+        <w:rPr>
+          <w:lang w:val="en-CA"/>
+        </w:rPr>
+      </w:pPr>
+      <w:r>
+        <w:rPr>
+          <w:lang w:val="en-CA"/>
+        </w:rPr>
         <w:t>You</w:t>
       </w:r>
       <w:r>
@@ -1421,30 +1100,14 @@
         <w:rPr>
           <w:lang w:val="en-CA"/>
         </w:rPr>
-        <w:t xml:space="preserve"> to create the connection to your </w:t>
-      </w:r>
-      <w:proofErr w:type="spellStart"/>
-      <w:r>
-        <w:rPr>
-          <w:lang w:val="en-CA"/>
-        </w:rPr>
-        <w:t>Sqlite</w:t>
-      </w:r>
-      <w:proofErr w:type="spellEnd"/>
-      <w:r>
-        <w:rPr>
-          <w:lang w:val="en-CA"/>
-        </w:rPr>
-        <w:t xml:space="preserve"> database and all methods refactored to create, update, delete and query the database using </w:t>
-      </w:r>
-      <w:proofErr w:type="spellStart"/>
-      <w:r>
-        <w:rPr>
-          <w:lang w:val="en-CA"/>
-        </w:rPr>
-        <w:t>SQLAlchemy</w:t>
-      </w:r>
-      <w:proofErr w:type="spellEnd"/>
+        <w:t xml:space="preserve"> to create the connection to your Sqlite database and all methods refactored to create, update, del</w:t>
+      </w:r>
+      <w:r>
+        <w:rPr>
+          <w:lang w:val="en-CA"/>
+        </w:rPr>
+        <w:t>ete and query the database</w:t>
+      </w:r>
       <w:r>
         <w:rPr>
           <w:lang w:val="en-CA"/>
@@ -1490,41 +1153,50 @@
     </w:p>
     <w:p>
       <w:pPr>
-        <w:rPr>
-          <w:lang w:val="en-CA"/>
-        </w:rPr>
-      </w:pPr>
-    </w:p>
-    <w:p>
-      <w:pPr>
-        <w:rPr>
-          <w:lang w:val="en-CA"/>
-        </w:rPr>
-      </w:pPr>
-    </w:p>
-    <w:p>
-      <w:pPr>
-        <w:rPr>
-          <w:b/>
-          <w:lang w:val="en-CA"/>
-        </w:rPr>
-      </w:pPr>
-      <w:r>
-        <w:rPr>
-          <w:b/>
-          <w:lang w:val="en-CA"/>
-        </w:rPr>
-        <w:t xml:space="preserve">Unit </w:t>
-      </w:r>
-      <w:proofErr w:type="gramStart"/>
-      <w:r>
-        <w:rPr>
-          <w:b/>
-          <w:lang w:val="en-CA"/>
-        </w:rPr>
-        <w:t>Testing</w:t>
-      </w:r>
-      <w:proofErr w:type="gramEnd"/>
+        <w:pStyle w:val="ListParagraph"/>
+        <w:numPr>
+          <w:ilvl w:val="1"/>
+          <w:numId w:val="6"/>
+        </w:numPr>
+        <w:rPr>
+          <w:lang w:val="en-CA"/>
+        </w:rPr>
+      </w:pPr>
+      <w:r>
+        <w:rPr>
+          <w:lang w:val="en-CA"/>
+        </w:rPr>
+        <w:t>It is not required to implement a model for your manager in the database</w:t>
+      </w:r>
+    </w:p>
+    <w:p>
+      <w:pPr>
+        <w:rPr>
+          <w:lang w:val="en-CA"/>
+        </w:rPr>
+      </w:pPr>
+    </w:p>
+    <w:p>
+      <w:pPr>
+        <w:rPr>
+          <w:lang w:val="en-CA"/>
+        </w:rPr>
+      </w:pPr>
+    </w:p>
+    <w:p>
+      <w:pPr>
+        <w:rPr>
+          <w:b/>
+          <w:lang w:val="en-CA"/>
+        </w:rPr>
+      </w:pPr>
+      <w:r>
+        <w:rPr>
+          <w:b/>
+          <w:lang w:val="en-CA"/>
+        </w:rPr>
+        <w:t>Unit Testing</w:t>
+      </w:r>
       <w:r>
         <w:rPr>
           <w:b/>
@@ -1640,35 +1312,7 @@
         <w:rPr>
           <w:lang w:val="en-CA"/>
         </w:rPr>
-        <w:t xml:space="preserve">Your </w:t>
-      </w:r>
-      <w:proofErr w:type="spellStart"/>
-      <w:r>
-        <w:rPr>
-          <w:lang w:val="en-CA"/>
-        </w:rPr>
-        <w:t>setUp</w:t>
-      </w:r>
-      <w:proofErr w:type="spellEnd"/>
-      <w:r>
-        <w:rPr>
-          <w:lang w:val="en-CA"/>
-        </w:rPr>
-        <w:t xml:space="preserve"> method should create a test </w:t>
-      </w:r>
-      <w:proofErr w:type="spellStart"/>
-      <w:r>
-        <w:rPr>
-          <w:lang w:val="en-CA"/>
-        </w:rPr>
-        <w:t>sqlite</w:t>
-      </w:r>
-      <w:proofErr w:type="spellEnd"/>
-      <w:r>
-        <w:rPr>
-          <w:lang w:val="en-CA"/>
-        </w:rPr>
-        <w:t xml:space="preserve"> database (it should have a different name than the one used in your application).</w:t>
+        <w:t>Your setUp method should create a test sqlite database (it should have a different name than the one used in your application).</w:t>
       </w:r>
       <w:r>
         <w:rPr>
@@ -1692,35 +1336,7 @@
         <w:rPr>
           <w:lang w:val="en-CA"/>
         </w:rPr>
-        <w:t xml:space="preserve">The </w:t>
-      </w:r>
-      <w:proofErr w:type="spellStart"/>
-      <w:r>
-        <w:rPr>
-          <w:lang w:val="en-CA"/>
-        </w:rPr>
-        <w:t>tearDown</w:t>
-      </w:r>
-      <w:proofErr w:type="spellEnd"/>
-      <w:r>
-        <w:rPr>
-          <w:lang w:val="en-CA"/>
-        </w:rPr>
-        <w:t xml:space="preserve"> method should delete the test </w:t>
-      </w:r>
-      <w:proofErr w:type="spellStart"/>
-      <w:r>
-        <w:rPr>
-          <w:lang w:val="en-CA"/>
-        </w:rPr>
-        <w:t>sqlite</w:t>
-      </w:r>
-      <w:proofErr w:type="spellEnd"/>
-      <w:r>
-        <w:rPr>
-          <w:lang w:val="en-CA"/>
-        </w:rPr>
-        <w:t xml:space="preserve"> database.</w:t>
+        <w:t>The tearDown method should delete the test sqlite database.</w:t>
       </w:r>
     </w:p>
     <w:p>
@@ -1738,94 +1354,7 @@
         <w:rPr>
           <w:lang w:val="en-CA"/>
         </w:rPr>
-        <w:lastRenderedPageBreak/>
-        <w:t xml:space="preserve">Note: you may want to use the </w:t>
-      </w:r>
-      <w:proofErr w:type="spellStart"/>
-      <w:r>
-        <w:rPr>
-          <w:lang w:val="en-CA"/>
-        </w:rPr>
-        <w:t>setUpClass</w:t>
-      </w:r>
-      <w:proofErr w:type="spellEnd"/>
-      <w:r>
-        <w:rPr>
-          <w:lang w:val="en-CA"/>
-        </w:rPr>
-        <w:t xml:space="preserve"> and </w:t>
-      </w:r>
-      <w:proofErr w:type="spellStart"/>
-      <w:r>
-        <w:rPr>
-          <w:lang w:val="en-CA"/>
-        </w:rPr>
-        <w:t>tearDownClass</w:t>
-      </w:r>
-      <w:proofErr w:type="spellEnd"/>
-      <w:r>
-        <w:rPr>
-          <w:lang w:val="en-CA"/>
-        </w:rPr>
-        <w:t xml:space="preserve"> methods to set up test data. </w:t>
-      </w:r>
-      <w:proofErr w:type="spellStart"/>
-      <w:proofErr w:type="gramStart"/>
-      <w:r>
-        <w:rPr>
-          <w:lang w:val="en-CA"/>
-        </w:rPr>
-        <w:t>setUp</w:t>
-      </w:r>
-      <w:proofErr w:type="spellEnd"/>
-      <w:proofErr w:type="gramEnd"/>
-      <w:r>
-        <w:rPr>
-          <w:lang w:val="en-CA"/>
-        </w:rPr>
-        <w:t xml:space="preserve"> / </w:t>
-      </w:r>
-      <w:proofErr w:type="spellStart"/>
-      <w:r>
-        <w:rPr>
-          <w:lang w:val="en-CA"/>
-        </w:rPr>
-        <w:t>tearDown</w:t>
-      </w:r>
-      <w:proofErr w:type="spellEnd"/>
-      <w:r>
-        <w:rPr>
-          <w:lang w:val="en-CA"/>
-        </w:rPr>
-        <w:t xml:space="preserve"> are called before / after each individual test method, whereas </w:t>
-      </w:r>
-      <w:proofErr w:type="spellStart"/>
-      <w:r>
-        <w:rPr>
-          <w:lang w:val="en-CA"/>
-        </w:rPr>
-        <w:t>setUpClass</w:t>
-      </w:r>
-      <w:proofErr w:type="spellEnd"/>
-      <w:r>
-        <w:rPr>
-          <w:lang w:val="en-CA"/>
-        </w:rPr>
-        <w:t xml:space="preserve"> / </w:t>
-      </w:r>
-      <w:proofErr w:type="spellStart"/>
-      <w:r>
-        <w:rPr>
-          <w:lang w:val="en-CA"/>
-        </w:rPr>
-        <w:t>tearDownClass</w:t>
-      </w:r>
-      <w:proofErr w:type="spellEnd"/>
-      <w:r>
-        <w:rPr>
-          <w:lang w:val="en-CA"/>
-        </w:rPr>
-        <w:t xml:space="preserve"> are called once before all test methods are run.</w:t>
+        <w:t>Note: you may want to use the setUpClass and tearDownClass methods to set up test data. setUp / tearDown are called before / after each individual test method, whereas setUpClass / tearDownClass are called once before all test methods are run.</w:t>
       </w:r>
     </w:p>
     <w:p>
@@ -1849,21 +1378,29 @@
         <w:rPr>
           <w:lang w:val="en-CA"/>
         </w:rPr>
-        <w:t>corations) on your test methods because we are using a dedicated test database for our unit tests (</w:t>
-      </w:r>
-      <w:proofErr w:type="spellStart"/>
-      <w:r>
-        <w:rPr>
-          <w:lang w:val="en-CA"/>
-        </w:rPr>
-        <w:t>ie</w:t>
-      </w:r>
-      <w:proofErr w:type="spellEnd"/>
-      <w:r>
-        <w:rPr>
-          <w:lang w:val="en-CA"/>
-        </w:rPr>
-        <w:t xml:space="preserve"> we control and accept side effects).</w:t>
+        <w:t>corations) on your test methods because we are using a dedicated test database for our unit tests (ie we control and accept side effects).</w:t>
+      </w:r>
+    </w:p>
+    <w:p>
+      <w:pPr>
+        <w:rPr>
+          <w:lang w:val="en-CA"/>
+        </w:rPr>
+      </w:pPr>
+    </w:p>
+    <w:p>
+      <w:pPr>
+        <w:rPr>
+          <w:i/>
+          <w:lang w:val="en-CA"/>
+        </w:rPr>
+      </w:pPr>
+      <w:r>
+        <w:rPr>
+          <w:i/>
+          <w:lang w:val="en-CA"/>
+        </w:rPr>
+        <w:t>Note: you do not need to update / submit your tests for the specific entities.</w:t>
       </w:r>
     </w:p>
     <w:p>
@@ -2216,35 +1753,7 @@
         <w:rPr>
           <w:lang w:val="en-CA"/>
         </w:rPr>
-        <w:t xml:space="preserve">Make sure the GUI displays errors returned from the backend in a </w:t>
-      </w:r>
-      <w:proofErr w:type="gramStart"/>
-      <w:r>
-        <w:rPr>
-          <w:lang w:val="en-CA"/>
-        </w:rPr>
-        <w:t>user friendly</w:t>
-      </w:r>
-      <w:proofErr w:type="gramEnd"/>
-      <w:r>
-        <w:rPr>
-          <w:lang w:val="en-CA"/>
-        </w:rPr>
-        <w:t xml:space="preserve"> manner. It should not just display the error code (i.e., 200, 400, </w:t>
-      </w:r>
-      <w:proofErr w:type="gramStart"/>
-      <w:r>
-        <w:rPr>
-          <w:lang w:val="en-CA"/>
-        </w:rPr>
-        <w:t>404</w:t>
-      </w:r>
-      <w:proofErr w:type="gramEnd"/>
-      <w:r>
-        <w:rPr>
-          <w:lang w:val="en-CA"/>
-        </w:rPr>
-        <w:t>) to the user.</w:t>
+        <w:t>Make sure the GUI displays errors returned from the backend in a user friendly manner. It should not just display the error code (i.e., 200, 400, 404) to the user.</w:t>
       </w:r>
       <w:r>
         <w:rPr>
@@ -2495,7 +2004,6 @@
           <w:b/>
           <w:lang w:val="en-CA"/>
         </w:rPr>
-        <w:lastRenderedPageBreak/>
         <w:t>Your code must be in your Git</w:t>
       </w:r>
       <w:r>
@@ -2510,23 +2018,7 @@
           <w:b/>
           <w:lang w:val="en-CA"/>
         </w:rPr>
-        <w:t xml:space="preserve">d (submitted to D2L). </w:t>
-      </w:r>
-      <w:proofErr w:type="gramStart"/>
-      <w:r>
-        <w:rPr>
-          <w:b/>
-          <w:lang w:val="en-CA"/>
-        </w:rPr>
-        <w:t>Otherwise</w:t>
-      </w:r>
-      <w:proofErr w:type="gramEnd"/>
-      <w:r>
-        <w:rPr>
-          <w:b/>
-          <w:lang w:val="en-CA"/>
-        </w:rPr>
-        <w:t xml:space="preserve"> you will receive zero marks.</w:t>
+        <w:t>d (submitted to D2L). Otherwise you will receive zero marks.</w:t>
       </w:r>
     </w:p>
     <w:p>
@@ -2584,6 +2076,7 @@
           <w:u w:val="single"/>
           <w:lang w:val="en-CA"/>
         </w:rPr>
+        <w:lastRenderedPageBreak/>
         <w:t>All the code necessary to run your two applications</w:t>
       </w:r>
       <w:r>
@@ -2714,199 +2207,6 @@
           <w:lang w:val="en-CA"/>
         </w:rPr>
         <w:t xml:space="preserve"> Git repository with your code</w:t>
-      </w:r>
-    </w:p>
-    <w:p>
-      <w:pPr>
-        <w:rPr>
-          <w:b/>
-          <w:lang w:val="en-CA"/>
-        </w:rPr>
-      </w:pPr>
-    </w:p>
-    <w:p>
-      <w:pPr>
-        <w:rPr>
-          <w:b/>
-          <w:lang w:val="en-CA"/>
-        </w:rPr>
-      </w:pPr>
-    </w:p>
-    <w:p>
-      <w:pPr>
-        <w:rPr>
-          <w:b/>
-          <w:lang w:val="en-CA"/>
-        </w:rPr>
-      </w:pPr>
-      <w:proofErr w:type="spellStart"/>
-      <w:r>
-        <w:rPr>
-          <w:b/>
-          <w:lang w:val="en-CA"/>
-        </w:rPr>
-        <w:t>Demonstation</w:t>
-      </w:r>
-      <w:proofErr w:type="spellEnd"/>
-    </w:p>
-    <w:p>
-      <w:pPr>
-        <w:rPr>
-          <w:b/>
-          <w:lang w:val="en-CA"/>
-        </w:rPr>
-      </w:pPr>
-    </w:p>
-    <w:p>
-      <w:pPr>
-        <w:pStyle w:val="ListParagraph"/>
-        <w:numPr>
-          <w:ilvl w:val="0"/>
-          <w:numId w:val="6"/>
-        </w:numPr>
-        <w:rPr>
-          <w:lang w:val="en-CA"/>
-        </w:rPr>
-      </w:pPr>
-      <w:r>
-        <w:rPr>
-          <w:lang w:val="en-CA"/>
-        </w:rPr>
-        <w:t xml:space="preserve">You must arrange a time to demo your running application to your instructor on or before </w:t>
-      </w:r>
-      <w:r>
-        <w:rPr>
-          <w:lang w:val="en-CA"/>
-        </w:rPr>
-        <w:t>6 April 2020, 6PM.</w:t>
-      </w:r>
-    </w:p>
-    <w:p>
-      <w:pPr>
-        <w:pStyle w:val="ListParagraph"/>
-        <w:numPr>
-          <w:ilvl w:val="0"/>
-          <w:numId w:val="6"/>
-        </w:numPr>
-        <w:rPr>
-          <w:lang w:val="en-CA"/>
-        </w:rPr>
-      </w:pPr>
-      <w:r>
-        <w:rPr>
-          <w:lang w:val="en-CA"/>
-        </w:rPr>
-        <w:t>You must be running the code from your Git repo on the same revision as submitted</w:t>
-      </w:r>
-      <w:r>
-        <w:rPr>
-          <w:lang w:val="en-CA"/>
-        </w:rPr>
-        <w:t>.</w:t>
-      </w:r>
-    </w:p>
-    <w:p>
-      <w:pPr>
-        <w:pStyle w:val="ListParagraph"/>
-        <w:numPr>
-          <w:ilvl w:val="0"/>
-          <w:numId w:val="6"/>
-        </w:numPr>
-        <w:rPr>
-          <w:lang w:val="en-CA"/>
-        </w:rPr>
-      </w:pPr>
-      <w:r>
-        <w:rPr>
-          <w:lang w:val="en-CA"/>
-        </w:rPr>
-        <w:t>Only the team members present for the demo will receive marks</w:t>
-      </w:r>
-      <w:r>
-        <w:rPr>
-          <w:lang w:val="en-CA"/>
-        </w:rPr>
-        <w:t>.</w:t>
-      </w:r>
-    </w:p>
-    <w:p>
-      <w:pPr>
-        <w:pStyle w:val="ListParagraph"/>
-        <w:numPr>
-          <w:ilvl w:val="0"/>
-          <w:numId w:val="6"/>
-        </w:numPr>
-        <w:rPr>
-          <w:lang w:val="en-CA"/>
-        </w:rPr>
-      </w:pPr>
-      <w:r>
-        <w:rPr>
-          <w:lang w:val="en-CA"/>
-        </w:rPr>
-        <w:t xml:space="preserve">All team members </w:t>
-      </w:r>
-      <w:proofErr w:type="gramStart"/>
-      <w:r>
-        <w:rPr>
-          <w:lang w:val="en-CA"/>
-        </w:rPr>
-        <w:t>are expected</w:t>
-      </w:r>
-      <w:proofErr w:type="gramEnd"/>
-      <w:r>
-        <w:rPr>
-          <w:lang w:val="en-CA"/>
-        </w:rPr>
-        <w:t xml:space="preserve"> to be able to run the program and answer questions.</w:t>
-      </w:r>
-    </w:p>
-    <w:p>
-      <w:pPr>
-        <w:pStyle w:val="ListParagraph"/>
-        <w:numPr>
-          <w:ilvl w:val="0"/>
-          <w:numId w:val="6"/>
-        </w:numPr>
-        <w:rPr>
-          <w:lang w:val="en-CA"/>
-        </w:rPr>
-      </w:pPr>
-      <w:r>
-        <w:rPr>
-          <w:lang w:val="en-CA"/>
-        </w:rPr>
-        <w:t>The demo should take approximately 5-10 minutes</w:t>
-      </w:r>
-      <w:r>
-        <w:rPr>
-          <w:lang w:val="en-CA"/>
-        </w:rPr>
-        <w:t xml:space="preserve"> (max 20)</w:t>
-      </w:r>
-      <w:r>
-        <w:rPr>
-          <w:lang w:val="en-CA"/>
-        </w:rPr>
-        <w:t>.</w:t>
-      </w:r>
-    </w:p>
-    <w:p>
-      <w:pPr>
-        <w:pStyle w:val="ListParagraph"/>
-        <w:numPr>
-          <w:ilvl w:val="0"/>
-          <w:numId w:val="6"/>
-        </w:numPr>
-        <w:rPr>
-          <w:lang w:val="en-CA"/>
-        </w:rPr>
-      </w:pPr>
-      <w:r>
-        <w:rPr>
-          <w:lang w:val="en-CA"/>
-        </w:rPr>
-        <w:t>See the Grading Summary for the specific items to demo</w:t>
       </w:r>
     </w:p>
     <w:p>
@@ -3145,19 +2445,11 @@
                 <w:lang w:val="en-CA"/>
               </w:rPr>
             </w:pPr>
-            <w:proofErr w:type="spellStart"/>
-            <w:r>
-              <w:rPr>
-                <w:lang w:val="en-CA"/>
-              </w:rPr>
-              <w:t>EntityManager</w:t>
-            </w:r>
-            <w:proofErr w:type="spellEnd"/>
-            <w:r>
-              <w:rPr>
-                <w:lang w:val="en-CA"/>
-              </w:rPr>
-              <w:t xml:space="preserve"> test updates</w:t>
+            <w:r>
+              <w:rPr>
+                <w:lang w:val="en-CA"/>
+              </w:rPr>
+              <w:t>EntityManager test updates</w:t>
             </w:r>
             <w:r>
               <w:rPr>
@@ -3446,7 +2738,6 @@
               <w:rPr>
                 <w:lang w:val="en-CA"/>
               </w:rPr>
-              <w:lastRenderedPageBreak/>
               <w:t>Entity Statistics</w:t>
             </w:r>
             <w:r>
@@ -3641,7 +2932,6 @@
               <w:rPr>
                 <w:lang w:val="en-CA"/>
               </w:rPr>
-              <w:lastRenderedPageBreak/>
               <w:t>14</w:t>
             </w:r>
             <w:r>
@@ -3668,21 +2958,7 @@
               <w:rPr>
                 <w:lang w:val="en-CA"/>
               </w:rPr>
-              <w:t xml:space="preserve">UX / </w:t>
-            </w:r>
-            <w:proofErr w:type="spellStart"/>
-            <w:r>
-              <w:rPr>
-                <w:lang w:val="en-CA"/>
-              </w:rPr>
-              <w:t>ergonomy</w:t>
-            </w:r>
-            <w:proofErr w:type="spellEnd"/>
-            <w:r>
-              <w:rPr>
-                <w:lang w:val="en-CA"/>
-              </w:rPr>
-              <w:t xml:space="preserve"> of the GUI</w:t>
+              <w:t>UX / ergonomy of the GUI</w:t>
             </w:r>
           </w:p>
           <w:p>
@@ -3718,6 +2994,7 @@
               <w:rPr>
                 <w:lang w:val="en-CA"/>
               </w:rPr>
+              <w:lastRenderedPageBreak/>
               <w:t>Buttons are logically placed</w:t>
             </w:r>
           </w:p>
@@ -3755,6 +3032,7 @@
               <w:rPr>
                 <w:lang w:val="en-CA"/>
               </w:rPr>
+              <w:lastRenderedPageBreak/>
               <w:t>3 marks</w:t>
             </w:r>
           </w:p>
@@ -3821,69 +3099,27 @@
         <w:rPr>
           <w:lang w:val="en-CA"/>
         </w:rPr>
-        <w:t xml:space="preserve">Marks will be subtracted for violations of best practices covered so far in this course (i.e., naming, </w:t>
-      </w:r>
-      <w:proofErr w:type="spellStart"/>
-      <w:r>
-        <w:rPr>
-          <w:lang w:val="en-CA"/>
-        </w:rPr>
-        <w:t>DocString</w:t>
-      </w:r>
-      <w:proofErr w:type="spellEnd"/>
-      <w:r>
-        <w:rPr>
-          <w:lang w:val="en-CA"/>
-        </w:rPr>
-        <w:t xml:space="preserve">, constants for magic numbers, </w:t>
-      </w:r>
-      <w:proofErr w:type="spellStart"/>
-      <w:r>
-        <w:rPr>
-          <w:lang w:val="en-CA"/>
-        </w:rPr>
-        <w:t>etc</w:t>
-      </w:r>
-      <w:proofErr w:type="spellEnd"/>
-      <w:r>
-        <w:rPr>
-          <w:lang w:val="en-CA"/>
-        </w:rPr>
-        <w:t>).</w:t>
-      </w:r>
-    </w:p>
-    <w:p>
-      <w:pPr>
-        <w:rPr>
-          <w:lang w:val="en-CA"/>
-        </w:rPr>
-      </w:pPr>
-    </w:p>
-    <w:p>
-      <w:pPr>
-        <w:rPr>
-          <w:lang w:val="en-CA"/>
-        </w:rPr>
-      </w:pPr>
-      <w:r>
-        <w:rPr>
-          <w:lang w:val="en-CA"/>
-        </w:rPr>
-        <w:t xml:space="preserve">There will be bonus marks if you implement additional complex features or pay extra attention to the </w:t>
-      </w:r>
-      <w:proofErr w:type="spellStart"/>
-      <w:r>
-        <w:rPr>
-          <w:lang w:val="en-CA"/>
-        </w:rPr>
-        <w:t>look'n'feel</w:t>
-      </w:r>
-      <w:proofErr w:type="spellEnd"/>
-      <w:r>
-        <w:rPr>
-          <w:lang w:val="en-CA"/>
-        </w:rPr>
-        <w:t xml:space="preserve"> of your application.</w:t>
+        <w:t>Marks will be subtracted for violations of best practices covered so far in this course (i.e., naming, DocString, constants for magic numbers, etc).</w:t>
+      </w:r>
+    </w:p>
+    <w:p>
+      <w:pPr>
+        <w:rPr>
+          <w:lang w:val="en-CA"/>
+        </w:rPr>
+      </w:pPr>
+    </w:p>
+    <w:p>
+      <w:pPr>
+        <w:rPr>
+          <w:lang w:val="en-CA"/>
+        </w:rPr>
+      </w:pPr>
+      <w:r>
+        <w:rPr>
+          <w:lang w:val="en-CA"/>
+        </w:rPr>
+        <w:t>There will be bonus marks if you implement additional complex features or pay extra attention to the look'n'feel of your application.</w:t>
       </w:r>
     </w:p>
     <w:p>
@@ -3907,51 +3143,15 @@
           <w:u w:val="single"/>
           <w:lang w:val="en-CA"/>
         </w:rPr>
-        <w:t xml:space="preserve">No late submissions </w:t>
-      </w:r>
-      <w:proofErr w:type="gramStart"/>
+        <w:t>No late submissions will be accepted.</w:t>
+      </w:r>
       <w:r>
         <w:rPr>
           <w:b/>
           <w:u w:val="single"/>
           <w:lang w:val="en-CA"/>
         </w:rPr>
-        <w:t>will be accepted</w:t>
-      </w:r>
-      <w:proofErr w:type="gramEnd"/>
-      <w:r>
-        <w:rPr>
-          <w:b/>
-          <w:u w:val="single"/>
-          <w:lang w:val="en-CA"/>
-        </w:rPr>
-        <w:t>.</w:t>
-      </w:r>
-      <w:r>
-        <w:rPr>
-          <w:b/>
-          <w:u w:val="single"/>
-          <w:lang w:val="en-CA"/>
-        </w:rPr>
-        <w:t xml:space="preserve"> If you do not demo your program, you will get </w:t>
-      </w:r>
-      <w:proofErr w:type="gramStart"/>
-      <w:r>
-        <w:rPr>
-          <w:b/>
-          <w:u w:val="single"/>
-          <w:lang w:val="en-CA"/>
-        </w:rPr>
-        <w:t>0</w:t>
-      </w:r>
-      <w:proofErr w:type="gramEnd"/>
-      <w:r>
-        <w:rPr>
-          <w:b/>
-          <w:u w:val="single"/>
-          <w:lang w:val="en-CA"/>
-        </w:rPr>
-        <w:t>.</w:t>
+        <w:t xml:space="preserve"> If you do not demo your program, you will get 0.</w:t>
       </w:r>
     </w:p>
     <w:p>
@@ -4100,7 +3300,7 @@
             <w:rStyle w:val="PageNumber"/>
             <w:noProof/>
           </w:rPr>
-          <w:t>3</w:t>
+          <w:t>2</w:t>
         </w:r>
         <w:r>
           <w:rPr>
@@ -6207,7 +5407,7 @@
 </file>
 
 <file path=customXml/itemProps1.xml><?xml version="1.0" encoding="utf-8"?>
-<ds:datastoreItem xmlns:ds="http://schemas.openxmlformats.org/officeDocument/2006/customXml" ds:itemID="{570053EC-6D60-485F-96E2-D041473872D8}">
+<ds:datastoreItem xmlns:ds="http://schemas.openxmlformats.org/officeDocument/2006/customXml" ds:itemID="{D7CAB2E4-19B0-4E1C-8B10-7DD7A3704246}">
   <ds:schemaRefs>
     <ds:schemaRef ds:uri="http://schemas.openxmlformats.org/officeDocument/2006/bibliography"/>
   </ds:schemaRefs>

</xml_diff>